<commit_message>
Ultimos cambios de tutoriales
</commit_message>
<xml_diff>
--- a/Documentacion/Audio.docx
+++ b/Documentacion/Audio.docx
@@ -28,18 +28,235 @@
       <w:r>
         <w:t>:</w:t>
       </w:r>
+      <w:r>
+        <w:t xml:space="preserve"> Para que un </w:t>
+      </w:r>
+      <w:proofErr w:type="spellStart"/>
+      <w:r>
+        <w:t>GameObject</w:t>
+      </w:r>
+      <w:proofErr w:type="spellEnd"/>
+      <w:r>
+        <w:t xml:space="preserve"> reproduzca un sonido.</w:t>
+      </w:r>
     </w:p>
     <w:p>
       <w:r>
         <w:tab/>
       </w:r>
       <w:proofErr w:type="spellStart"/>
+      <w:proofErr w:type="gramStart"/>
       <w:r>
         <w:t>playerOnAwake</w:t>
       </w:r>
       <w:proofErr w:type="spellEnd"/>
+      <w:proofErr w:type="gramEnd"/>
       <w:r>
         <w:t>: reproduce el sonido nada más crearse el objeto.</w:t>
+      </w:r>
+    </w:p>
+    <w:p>
+      <w:r>
+        <w:tab/>
+        <w:t xml:space="preserve">Output: A que audio </w:t>
+      </w:r>
+      <w:proofErr w:type="spellStart"/>
+      <w:r>
+        <w:t>Mixer</w:t>
+      </w:r>
+      <w:proofErr w:type="spellEnd"/>
+      <w:r>
+        <w:t xml:space="preserve"> hacer referencia si queremos que el sonido lo controle este.</w:t>
+      </w:r>
+    </w:p>
+    <w:p>
+      <w:proofErr w:type="spellStart"/>
+      <w:r>
+        <w:t>AudioMixer</w:t>
+      </w:r>
+      <w:proofErr w:type="spellEnd"/>
+      <w:r>
+        <w:t xml:space="preserve">: </w:t>
+      </w:r>
+      <w:r>
+        <w:t xml:space="preserve">Mezclador de Sonido.  Se puede anidar unos con otros para ir agrupando propiedades de Sonidos. </w:t>
+      </w:r>
+      <w:proofErr w:type="spellStart"/>
+      <w:r>
+        <w:t>Ademas</w:t>
+      </w:r>
+      <w:proofErr w:type="spellEnd"/>
+      <w:r>
+        <w:t xml:space="preserve"> se pueden hacer efectos con ellos o administrar el volumen.</w:t>
+      </w:r>
+    </w:p>
+    <w:p>
+      <w:pPr>
+        <w:ind w:firstLine="708"/>
+      </w:pPr>
+      <w:r>
+        <w:t>Efectos:</w:t>
+      </w:r>
+    </w:p>
+    <w:p>
+      <w:pPr>
+        <w:pStyle w:val="Prrafodelista"/>
+        <w:numPr>
+          <w:ilvl w:val="0"/>
+          <w:numId w:val="2"/>
+        </w:numPr>
+      </w:pPr>
+      <w:proofErr w:type="spellStart"/>
+      <w:r>
+        <w:t>LowPass</w:t>
+      </w:r>
+      <w:proofErr w:type="spellEnd"/>
+      <w:r>
+        <w:t xml:space="preserve"> Simple: hace que solo pasen las frecuencias inferiores a la que nosotros indiquemos en </w:t>
+      </w:r>
+      <w:proofErr w:type="spellStart"/>
+      <w:r>
+        <w:t>cutoff</w:t>
+      </w:r>
+      <w:proofErr w:type="spellEnd"/>
+      <w:r>
+        <w:t xml:space="preserve"> </w:t>
+      </w:r>
+      <w:proofErr w:type="spellStart"/>
+      <w:r>
+        <w:t>freq</w:t>
+      </w:r>
+      <w:proofErr w:type="spellEnd"/>
+      <w:r>
+        <w:t>.</w:t>
+      </w:r>
+    </w:p>
+    <w:p>
+      <w:pPr>
+        <w:pStyle w:val="Prrafodelista"/>
+        <w:numPr>
+          <w:ilvl w:val="0"/>
+          <w:numId w:val="2"/>
+        </w:numPr>
+      </w:pPr>
+      <w:proofErr w:type="spellStart"/>
+      <w:r>
+        <w:t>DuckVolume</w:t>
+      </w:r>
+      <w:proofErr w:type="spellEnd"/>
+      <w:r>
+        <w:t>: Sirve para bajar un volumen cuando suena otro sonido de otro grupo.</w:t>
+      </w:r>
+      <w:r>
+        <w:t xml:space="preserve"> Se le envía con </w:t>
+      </w:r>
+      <w:proofErr w:type="spellStart"/>
+      <w:r>
+        <w:t>Send</w:t>
+      </w:r>
+      <w:proofErr w:type="spellEnd"/>
+      <w:r>
+        <w:t>.</w:t>
+      </w:r>
+    </w:p>
+    <w:p>
+      <w:pPr>
+        <w:pStyle w:val="Prrafodelista"/>
+        <w:numPr>
+          <w:ilvl w:val="0"/>
+          <w:numId w:val="2"/>
+        </w:numPr>
+      </w:pPr>
+      <w:proofErr w:type="spellStart"/>
+      <w:r>
+        <w:t>Send</w:t>
+      </w:r>
+      <w:proofErr w:type="spellEnd"/>
+      <w:r>
+        <w:t>: envía una copia de la señal de sonido que obtiene y la envía a otro grupo o efecto.</w:t>
+      </w:r>
+    </w:p>
+    <w:p>
+      <w:pPr>
+        <w:ind w:left="708"/>
+      </w:pPr>
+      <w:proofErr w:type="spellStart"/>
+      <w:r>
+        <w:t>Snapshots</w:t>
+      </w:r>
+      <w:proofErr w:type="spellEnd"/>
+      <w:r>
+        <w:t>:</w:t>
+      </w:r>
+      <w:r>
+        <w:t xml:space="preserve"> son fotografías de la configuración del volumen y de configuración de todos los efectos que hay en el mezclador.</w:t>
+      </w:r>
+    </w:p>
+    <w:p>
+      <w:pPr>
+        <w:ind w:left="708"/>
+        <w:rPr>
+          <w:u w:val="single"/>
+        </w:rPr>
+      </w:pPr>
+      <w:proofErr w:type="spellStart"/>
+      <w:r>
+        <w:t>Parametros</w:t>
+      </w:r>
+      <w:proofErr w:type="spellEnd"/>
+      <w:r>
+        <w:t xml:space="preserve">: se pueden pasar a parámetros cualquier propiedad del </w:t>
+      </w:r>
+      <w:proofErr w:type="spellStart"/>
+      <w:r>
+        <w:t>mixer</w:t>
+      </w:r>
+      <w:proofErr w:type="spellEnd"/>
+      <w:r>
+        <w:t xml:space="preserve"> ya sea volumen o cualquier otra y luego trabajar con ella en un script. Para crear un parámetro es </w:t>
+      </w:r>
+      <w:proofErr w:type="spellStart"/>
+      <w:r>
+        <w:t>click</w:t>
+      </w:r>
+      <w:proofErr w:type="spellEnd"/>
+      <w:r>
+        <w:t xml:space="preserve"> derecho sobre el valor y </w:t>
+      </w:r>
+      <w:proofErr w:type="spellStart"/>
+      <w:r>
+        <w:t>Expose</w:t>
+      </w:r>
+      <w:proofErr w:type="spellEnd"/>
+      <w:r>
+        <w:t>.</w:t>
+      </w:r>
+      <w:r>
+        <w:t xml:space="preserve"> Para acceder al valor o para asignar un valor se usa el </w:t>
+      </w:r>
+      <w:proofErr w:type="spellStart"/>
+      <w:r>
+        <w:t>Get</w:t>
+      </w:r>
+      <w:proofErr w:type="spellEnd"/>
+      <w:r>
+        <w:t xml:space="preserve"> y Set + tipo (</w:t>
+      </w:r>
+      <w:proofErr w:type="spellStart"/>
+      <w:r>
+        <w:t>ej</w:t>
+      </w:r>
+      <w:proofErr w:type="spellEnd"/>
+      <w:r>
+        <w:t xml:space="preserve"> </w:t>
+      </w:r>
+      <w:proofErr w:type="spellStart"/>
+      <w:r>
+        <w:t>SetFloat</w:t>
+      </w:r>
+      <w:proofErr w:type="spellEnd"/>
+      <w:r>
+        <w:t>) que recibe el nombre el parámetro y el dato a asignar.</w:t>
       </w:r>
       <w:bookmarkStart w:id="0" w:name="_GoBack"/>
       <w:bookmarkEnd w:id="0"/>
@@ -57,6 +274,119 @@
 <file path=word/numbering.xml><?xml version="1.0" encoding="utf-8"?>
 <w:numbering xmlns:wpc="http://schemas.microsoft.com/office/word/2010/wordprocessingCanvas" xmlns:mc="http://schemas.openxmlformats.org/markup-compatibility/2006" xmlns:o="urn:schemas-microsoft-com:office:office" xmlns:r="http://schemas.openxmlformats.org/officeDocument/2006/relationships" xmlns:m="http://schemas.openxmlformats.org/officeDocument/2006/math" xmlns:v="urn:schemas-microsoft-com:vml" xmlns:wp14="http://schemas.microsoft.com/office/word/2010/wordprocessingDrawing" xmlns:wp="http://schemas.openxmlformats.org/drawingml/2006/wordprocessingDrawing" xmlns:w10="urn:schemas-microsoft-com:office:word" xmlns:w="http://schemas.openxmlformats.org/wordprocessingml/2006/main" xmlns:w14="http://schemas.microsoft.com/office/word/2010/wordml" xmlns:w15="http://schemas.microsoft.com/office/word/2012/wordml" xmlns:wpg="http://schemas.microsoft.com/office/word/2010/wordprocessingGroup" xmlns:wpi="http://schemas.microsoft.com/office/word/2010/wordprocessingInk" xmlns:wne="http://schemas.microsoft.com/office/word/2006/wordml" xmlns:wps="http://schemas.microsoft.com/office/word/2010/wordprocessingShape" mc:Ignorable="w14 w15 wp14">
   <w:abstractNum w:abstractNumId="0" w15:restartNumberingAfterBreak="0">
+    <w:nsid w:val="0F94563A"/>
+    <w:multiLevelType w:val="hybridMultilevel"/>
+    <w:tmpl w:val="5F9EA6C6"/>
+    <w:lvl w:ilvl="0" w:tplc="0C0A0001">
+      <w:start w:val="1"/>
+      <w:numFmt w:val="bullet"/>
+      <w:lvlText w:val=""/>
+      <w:lvlJc w:val="left"/>
+      <w:pPr>
+        <w:ind w:left="1428" w:hanging="360"/>
+      </w:pPr>
+      <w:rPr>
+        <w:rFonts w:ascii="Symbol" w:hAnsi="Symbol" w:hint="default"/>
+      </w:rPr>
+    </w:lvl>
+    <w:lvl w:ilvl="1" w:tplc="0C0A0003" w:tentative="1">
+      <w:start w:val="1"/>
+      <w:numFmt w:val="bullet"/>
+      <w:lvlText w:val="o"/>
+      <w:lvlJc w:val="left"/>
+      <w:pPr>
+        <w:ind w:left="2148" w:hanging="360"/>
+      </w:pPr>
+      <w:rPr>
+        <w:rFonts w:ascii="Courier New" w:hAnsi="Courier New" w:cs="Courier New" w:hint="default"/>
+      </w:rPr>
+    </w:lvl>
+    <w:lvl w:ilvl="2" w:tplc="0C0A0005" w:tentative="1">
+      <w:start w:val="1"/>
+      <w:numFmt w:val="bullet"/>
+      <w:lvlText w:val=""/>
+      <w:lvlJc w:val="left"/>
+      <w:pPr>
+        <w:ind w:left="2868" w:hanging="360"/>
+      </w:pPr>
+      <w:rPr>
+        <w:rFonts w:ascii="Wingdings" w:hAnsi="Wingdings" w:hint="default"/>
+      </w:rPr>
+    </w:lvl>
+    <w:lvl w:ilvl="3" w:tplc="0C0A0001" w:tentative="1">
+      <w:start w:val="1"/>
+      <w:numFmt w:val="bullet"/>
+      <w:lvlText w:val=""/>
+      <w:lvlJc w:val="left"/>
+      <w:pPr>
+        <w:ind w:left="3588" w:hanging="360"/>
+      </w:pPr>
+      <w:rPr>
+        <w:rFonts w:ascii="Symbol" w:hAnsi="Symbol" w:hint="default"/>
+      </w:rPr>
+    </w:lvl>
+    <w:lvl w:ilvl="4" w:tplc="0C0A0003" w:tentative="1">
+      <w:start w:val="1"/>
+      <w:numFmt w:val="bullet"/>
+      <w:lvlText w:val="o"/>
+      <w:lvlJc w:val="left"/>
+      <w:pPr>
+        <w:ind w:left="4308" w:hanging="360"/>
+      </w:pPr>
+      <w:rPr>
+        <w:rFonts w:ascii="Courier New" w:hAnsi="Courier New" w:cs="Courier New" w:hint="default"/>
+      </w:rPr>
+    </w:lvl>
+    <w:lvl w:ilvl="5" w:tplc="0C0A0005" w:tentative="1">
+      <w:start w:val="1"/>
+      <w:numFmt w:val="bullet"/>
+      <w:lvlText w:val=""/>
+      <w:lvlJc w:val="left"/>
+      <w:pPr>
+        <w:ind w:left="5028" w:hanging="360"/>
+      </w:pPr>
+      <w:rPr>
+        <w:rFonts w:ascii="Wingdings" w:hAnsi="Wingdings" w:hint="default"/>
+      </w:rPr>
+    </w:lvl>
+    <w:lvl w:ilvl="6" w:tplc="0C0A0001" w:tentative="1">
+      <w:start w:val="1"/>
+      <w:numFmt w:val="bullet"/>
+      <w:lvlText w:val=""/>
+      <w:lvlJc w:val="left"/>
+      <w:pPr>
+        <w:ind w:left="5748" w:hanging="360"/>
+      </w:pPr>
+      <w:rPr>
+        <w:rFonts w:ascii="Symbol" w:hAnsi="Symbol" w:hint="default"/>
+      </w:rPr>
+    </w:lvl>
+    <w:lvl w:ilvl="7" w:tplc="0C0A0003" w:tentative="1">
+      <w:start w:val="1"/>
+      <w:numFmt w:val="bullet"/>
+      <w:lvlText w:val="o"/>
+      <w:lvlJc w:val="left"/>
+      <w:pPr>
+        <w:ind w:left="6468" w:hanging="360"/>
+      </w:pPr>
+      <w:rPr>
+        <w:rFonts w:ascii="Courier New" w:hAnsi="Courier New" w:cs="Courier New" w:hint="default"/>
+      </w:rPr>
+    </w:lvl>
+    <w:lvl w:ilvl="8" w:tplc="0C0A0005" w:tentative="1">
+      <w:start w:val="1"/>
+      <w:numFmt w:val="bullet"/>
+      <w:lvlText w:val=""/>
+      <w:lvlJc w:val="left"/>
+      <w:pPr>
+        <w:ind w:left="7188" w:hanging="360"/>
+      </w:pPr>
+      <w:rPr>
+        <w:rFonts w:ascii="Wingdings" w:hAnsi="Wingdings" w:hint="default"/>
+      </w:rPr>
+    </w:lvl>
+  </w:abstractNum>
+  <w:abstractNum w:abstractNumId="1" w15:restartNumberingAfterBreak="0">
     <w:nsid w:val="78C91434"/>
     <w:multiLevelType w:val="hybridMultilevel"/>
     <w:tmpl w:val="8DA2E30E"/>
@@ -143,6 +473,9 @@
     </w:lvl>
   </w:abstractNum>
   <w:num w:numId="1">
+    <w:abstractNumId w:val="1"/>
+  </w:num>
+  <w:num w:numId="2">
     <w:abstractNumId w:val="0"/>
   </w:num>
 </w:numbering>

</xml_diff>